<commit_message>
Updated docx, and reset data file
</commit_message>
<xml_diff>
--- a/Recommender System/Recommender System.docx
+++ b/Recommender System/Recommender System.docx
@@ -1321,8 +1321,6 @@
         </w:rPr>
         <w:t>Using the minimized singular matrix, predict the rating for the testset data.</w:t>
       </w:r>
-      <w:bookmarkStart w:id="0" w:name="_GoBack"/>
-      <w:bookmarkEnd w:id="0"/>
     </w:p>
     <w:p>
       <w:pPr>
@@ -1605,6 +1603,15 @@
           <w:sz w:val="24"/>
         </w:rPr>
       </w:pPr>
+    </w:p>
+    <w:p>
+      <w:pPr>
+        <w:spacing w:after="0"/>
+        <w:rPr>
+          <w:rFonts w:ascii="Times New Roman" w:hAnsi="Times New Roman" w:cs="Times New Roman"/>
+          <w:sz w:val="24"/>
+        </w:rPr>
+      </w:pPr>
       <w:r>
         <w:rPr>
           <w:rFonts w:ascii="Times New Roman" w:hAnsi="Times New Roman" w:cs="Times New Roman"/>
@@ -1691,9 +1698,9 @@
         </w:rPr>
         <w:drawing>
           <wp:inline distT="0" distB="0" distL="0" distR="0">
-            <wp:extent cx="3541696" cy="4021667"/>
-            <wp:effectExtent l="0" t="0" r="1905" b="0"/>
-            <wp:docPr id="2" name="Picture 2"/>
+            <wp:extent cx="3918451" cy="4061460"/>
+            <wp:effectExtent l="0" t="0" r="6350" b="0"/>
+            <wp:docPr id="9" name="Picture 9"/>
             <wp:cNvGraphicFramePr>
               <a:graphicFrameLocks xmlns:a="http://schemas.openxmlformats.org/drawingml/2006/main" noChangeAspect="1"/>
             </wp:cNvGraphicFramePr>
@@ -1701,7 +1708,7 @@
               <a:graphicData uri="http://schemas.openxmlformats.org/drawingml/2006/picture">
                 <pic:pic xmlns:pic="http://schemas.openxmlformats.org/drawingml/2006/picture">
                   <pic:nvPicPr>
-                    <pic:cNvPr id="2" name="Screenshot (76).png"/>
+                    <pic:cNvPr id="9" name="Screenshot (88).png"/>
                     <pic:cNvPicPr/>
                   </pic:nvPicPr>
                   <pic:blipFill rotWithShape="1">
@@ -1712,13 +1719,13 @@
                         </a:ext>
                       </a:extLst>
                     </a:blip>
-                    <a:srcRect r="68512" b="36435"/>
+                    <a:srcRect r="64872" b="35271"/>
                     <a:stretch/>
                   </pic:blipFill>
                   <pic:spPr bwMode="auto">
                     <a:xfrm>
                       <a:off x="0" y="0"/>
-                      <a:ext cx="3546866" cy="4027538"/>
+                      <a:ext cx="3922369" cy="4065520"/>
                     </a:xfrm>
                     <a:prstGeom prst="rect">
                       <a:avLst/>
@@ -1752,6 +1759,7 @@
           <w:rFonts w:ascii="Times New Roman" w:hAnsi="Times New Roman" w:cs="Times New Roman"/>
           <w:sz w:val="24"/>
         </w:rPr>
+        <w:lastRenderedPageBreak/>
         <w:t>To add any package to the python environment, inside Visual Studio itself:</w:t>
       </w:r>
     </w:p>
@@ -1769,7 +1777,6 @@
           <w:noProof/>
           <w:sz w:val="24"/>
         </w:rPr>
-        <w:lastRenderedPageBreak/>
         <mc:AlternateContent>
           <mc:Choice Requires="wps">
             <w:drawing>
@@ -2017,7 +2024,414 @@
           <w:rFonts w:ascii="Times New Roman" w:hAnsi="Times New Roman" w:cs="Times New Roman"/>
           <w:sz w:val="24"/>
         </w:rPr>
-        <w:t>Then basically just press F5 to start/debug the python program</w:t>
+        <w:t xml:space="preserve">This is how </w:t>
+      </w:r>
+      <w:r>
+        <w:rPr>
+          <w:rFonts w:ascii="Times New Roman" w:hAnsi="Times New Roman" w:cs="Times New Roman"/>
+          <w:b/>
+          <w:sz w:val="24"/>
+        </w:rPr>
+        <w:t>I</w:t>
+      </w:r>
+      <w:r>
+        <w:rPr>
+          <w:rFonts w:ascii="Times New Roman" w:hAnsi="Times New Roman" w:cs="Times New Roman"/>
+          <w:sz w:val="24"/>
+        </w:rPr>
+        <w:t xml:space="preserve"> install the S</w:t>
+      </w:r>
+      <w:r>
+        <w:rPr>
+          <w:rFonts w:ascii="Times New Roman" w:hAnsi="Times New Roman" w:cs="Times New Roman"/>
+          <w:sz w:val="24"/>
+        </w:rPr>
+        <w:t xml:space="preserve">urprise </w:t>
+      </w:r>
+      <w:r>
+        <w:rPr>
+          <w:rFonts w:ascii="Times New Roman" w:hAnsi="Times New Roman" w:cs="Times New Roman"/>
+          <w:sz w:val="24"/>
+        </w:rPr>
+        <w:t xml:space="preserve">python </w:t>
+      </w:r>
+      <w:r>
+        <w:rPr>
+          <w:rFonts w:ascii="Times New Roman" w:hAnsi="Times New Roman" w:cs="Times New Roman"/>
+          <w:sz w:val="24"/>
+        </w:rPr>
+        <w:t>package</w:t>
+      </w:r>
+    </w:p>
+    <w:p>
+      <w:pPr>
+        <w:spacing w:after="0"/>
+        <w:rPr>
+          <w:rFonts w:ascii="Times New Roman" w:hAnsi="Times New Roman" w:cs="Times New Roman"/>
+          <w:sz w:val="24"/>
+        </w:rPr>
+      </w:pPr>
+    </w:p>
+    <w:p>
+      <w:pPr>
+        <w:spacing w:after="0"/>
+        <w:rPr>
+          <w:rFonts w:ascii="Times New Roman" w:hAnsi="Times New Roman" w:cs="Times New Roman"/>
+          <w:sz w:val="24"/>
+        </w:rPr>
+      </w:pPr>
+      <w:r>
+        <w:rPr>
+          <w:rFonts w:ascii="Times New Roman" w:hAnsi="Times New Roman" w:cs="Times New Roman"/>
+          <w:sz w:val="24"/>
+        </w:rPr>
+        <w:lastRenderedPageBreak/>
+        <w:t>using pip:</w:t>
+      </w:r>
+    </w:p>
+    <w:p>
+      <w:pPr>
+        <w:spacing w:after="0"/>
+        <w:rPr>
+          <w:rFonts w:ascii="Times New Roman" w:hAnsi="Times New Roman" w:cs="Times New Roman"/>
+          <w:sz w:val="24"/>
+        </w:rPr>
+      </w:pPr>
+      <w:r>
+        <w:rPr>
+          <w:rFonts w:ascii="Times New Roman" w:hAnsi="Times New Roman" w:cs="Times New Roman"/>
+          <w:sz w:val="24"/>
+        </w:rPr>
+        <w:t>type "pip install numpy"</w:t>
+      </w:r>
+    </w:p>
+    <w:p>
+      <w:pPr>
+        <w:spacing w:after="0"/>
+        <w:rPr>
+          <w:rFonts w:ascii="Times New Roman" w:hAnsi="Times New Roman" w:cs="Times New Roman"/>
+          <w:sz w:val="24"/>
+        </w:rPr>
+      </w:pPr>
+      <w:r>
+        <w:rPr>
+          <w:rFonts w:ascii="Times New Roman" w:hAnsi="Times New Roman" w:cs="Times New Roman"/>
+          <w:sz w:val="24"/>
+        </w:rPr>
+        <w:t>then "pip install scikit-surprise"</w:t>
+      </w:r>
+    </w:p>
+    <w:p>
+      <w:pPr>
+        <w:spacing w:after="0"/>
+        <w:rPr>
+          <w:rFonts w:ascii="Times New Roman" w:hAnsi="Times New Roman" w:cs="Times New Roman"/>
+          <w:sz w:val="24"/>
+        </w:rPr>
+      </w:pPr>
+    </w:p>
+    <w:p>
+      <w:pPr>
+        <w:spacing w:after="0"/>
+        <w:rPr>
+          <w:rFonts w:ascii="Times New Roman" w:hAnsi="Times New Roman" w:cs="Times New Roman"/>
+          <w:sz w:val="24"/>
+        </w:rPr>
+      </w:pPr>
+      <w:r>
+        <w:rPr>
+          <w:rFonts w:ascii="Times New Roman" w:hAnsi="Times New Roman" w:cs="Times New Roman"/>
+          <w:sz w:val="24"/>
+        </w:rPr>
+        <w:t>These steps is to fix the "Microsoft Visual C++ 14.0 is required" error (which happens on my computer):</w:t>
+      </w:r>
+    </w:p>
+    <w:p>
+      <w:pPr>
+        <w:pStyle w:val="ListParagraph"/>
+        <w:numPr>
+          <w:ilvl w:val="0"/>
+          <w:numId w:val="3"/>
+        </w:numPr>
+        <w:spacing w:after="0"/>
+        <w:rPr>
+          <w:rFonts w:ascii="Times New Roman" w:hAnsi="Times New Roman" w:cs="Times New Roman"/>
+          <w:sz w:val="24"/>
+        </w:rPr>
+      </w:pPr>
+      <w:r>
+        <w:rPr>
+          <w:rFonts w:ascii="Times New Roman" w:hAnsi="Times New Roman" w:cs="Times New Roman"/>
+          <w:sz w:val="24"/>
+        </w:rPr>
+        <w:t>go to : https://tinyurl.com/y4ho2g64 to download the visual studio installer</w:t>
+      </w:r>
+    </w:p>
+    <w:p>
+      <w:pPr>
+        <w:pStyle w:val="ListParagraph"/>
+        <w:numPr>
+          <w:ilvl w:val="0"/>
+          <w:numId w:val="3"/>
+        </w:numPr>
+        <w:spacing w:after="0"/>
+        <w:rPr>
+          <w:rFonts w:ascii="Times New Roman" w:hAnsi="Times New Roman" w:cs="Times New Roman"/>
+          <w:sz w:val="24"/>
+        </w:rPr>
+      </w:pPr>
+      <w:r>
+        <w:rPr>
+          <w:rFonts w:ascii="Times New Roman" w:hAnsi="Times New Roman" w:cs="Times New Roman"/>
+          <w:sz w:val="24"/>
+        </w:rPr>
+        <w:t>run it and install the visual studio 2019 build tool</w:t>
+      </w:r>
+    </w:p>
+    <w:p>
+      <w:pPr>
+        <w:pStyle w:val="ListParagraph"/>
+        <w:numPr>
+          <w:ilvl w:val="0"/>
+          <w:numId w:val="3"/>
+        </w:numPr>
+        <w:spacing w:after="0"/>
+        <w:rPr>
+          <w:rFonts w:ascii="Times New Roman" w:hAnsi="Times New Roman" w:cs="Times New Roman"/>
+          <w:sz w:val="24"/>
+        </w:rPr>
+      </w:pPr>
+      <w:r>
+        <w:rPr>
+          <w:rFonts w:ascii="Times New Roman" w:hAnsi="Times New Roman" w:cs="Times New Roman"/>
+          <w:sz w:val="24"/>
+        </w:rPr>
+        <w:t>go to the "installed" tab, and click on "modify" for "visual studio build tool 2019"</w:t>
+      </w:r>
+    </w:p>
+    <w:p>
+      <w:pPr>
+        <w:pStyle w:val="ListParagraph"/>
+        <w:numPr>
+          <w:ilvl w:val="0"/>
+          <w:numId w:val="3"/>
+        </w:numPr>
+        <w:spacing w:after="0"/>
+        <w:rPr>
+          <w:rFonts w:ascii="Times New Roman" w:hAnsi="Times New Roman" w:cs="Times New Roman"/>
+          <w:sz w:val="24"/>
+        </w:rPr>
+      </w:pPr>
+      <w:r>
+        <w:rPr>
+          <w:rFonts w:ascii="Times New Roman" w:hAnsi="Times New Roman" w:cs="Times New Roman"/>
+          <w:sz w:val="24"/>
+        </w:rPr>
+        <w:t>on the right-hand side for "C++ build tools" install these things:</w:t>
+      </w:r>
+    </w:p>
+    <w:p>
+      <w:pPr>
+        <w:pStyle w:val="ListParagraph"/>
+        <w:numPr>
+          <w:ilvl w:val="1"/>
+          <w:numId w:val="3"/>
+        </w:numPr>
+        <w:spacing w:after="0"/>
+        <w:rPr>
+          <w:rFonts w:ascii="Times New Roman" w:hAnsi="Times New Roman" w:cs="Times New Roman"/>
+          <w:sz w:val="24"/>
+        </w:rPr>
+      </w:pPr>
+      <w:r>
+        <w:rPr>
+          <w:rFonts w:ascii="Times New Roman" w:hAnsi="Times New Roman" w:cs="Times New Roman"/>
+          <w:sz w:val="24"/>
+        </w:rPr>
+        <w:t>-MSVC v140 - VS 2015 C++ build tools (v14.00)</w:t>
+      </w:r>
+    </w:p>
+    <w:p>
+      <w:pPr>
+        <w:pStyle w:val="ListParagraph"/>
+        <w:numPr>
+          <w:ilvl w:val="1"/>
+          <w:numId w:val="3"/>
+        </w:numPr>
+        <w:spacing w:after="0"/>
+        <w:rPr>
+          <w:rFonts w:ascii="Times New Roman" w:hAnsi="Times New Roman" w:cs="Times New Roman"/>
+          <w:sz w:val="24"/>
+        </w:rPr>
+      </w:pPr>
+      <w:r>
+        <w:rPr>
+          <w:rFonts w:ascii="Times New Roman" w:hAnsi="Times New Roman" w:cs="Times New Roman"/>
+          <w:sz w:val="24"/>
+        </w:rPr>
+        <w:t>-Windows 10 SDK (10.0.16299.0)</w:t>
+      </w:r>
+    </w:p>
+    <w:p>
+      <w:pPr>
+        <w:pStyle w:val="ListParagraph"/>
+        <w:numPr>
+          <w:ilvl w:val="0"/>
+          <w:numId w:val="3"/>
+        </w:numPr>
+        <w:spacing w:after="0"/>
+        <w:rPr>
+          <w:rFonts w:ascii="Times New Roman" w:hAnsi="Times New Roman" w:cs="Times New Roman"/>
+          <w:sz w:val="24"/>
+        </w:rPr>
+      </w:pPr>
+      <w:r>
+        <w:rPr>
+          <w:rFonts w:ascii="Times New Roman" w:hAnsi="Times New Roman" w:cs="Times New Roman"/>
+          <w:sz w:val="24"/>
+        </w:rPr>
+        <w:t>rerun the pip install command</w:t>
+      </w:r>
+    </w:p>
+    <w:p>
+      <w:pPr>
+        <w:spacing w:after="0"/>
+        <w:rPr>
+          <w:rFonts w:ascii="Times New Roman" w:hAnsi="Times New Roman" w:cs="Times New Roman"/>
+          <w:sz w:val="24"/>
+        </w:rPr>
+      </w:pPr>
+    </w:p>
+    <w:p>
+      <w:pPr>
+        <w:spacing w:after="0"/>
+        <w:rPr>
+          <w:rFonts w:ascii="Times New Roman" w:hAnsi="Times New Roman" w:cs="Times New Roman"/>
+          <w:sz w:val="24"/>
+        </w:rPr>
+      </w:pPr>
+      <w:r>
+        <w:rPr>
+          <w:rFonts w:ascii="Times New Roman" w:hAnsi="Times New Roman" w:cs="Times New Roman"/>
+          <w:sz w:val="24"/>
+        </w:rPr>
+        <w:t>These steps is to fix the "cannot run rc.exe" error (which also happens to me):</w:t>
+      </w:r>
+    </w:p>
+    <w:p>
+      <w:pPr>
+        <w:pStyle w:val="ListParagraph"/>
+        <w:numPr>
+          <w:ilvl w:val="0"/>
+          <w:numId w:val="4"/>
+        </w:numPr>
+        <w:spacing w:after="0"/>
+        <w:rPr>
+          <w:rFonts w:ascii="Times New Roman" w:hAnsi="Times New Roman" w:cs="Times New Roman"/>
+          <w:sz w:val="24"/>
+        </w:rPr>
+      </w:pPr>
+      <w:r>
+        <w:rPr>
+          <w:rFonts w:ascii="Times New Roman" w:hAnsi="Times New Roman" w:cs="Times New Roman"/>
+          <w:sz w:val="24"/>
+        </w:rPr>
+        <w:t>go to: "C:\Program Files (x86)\Windows Kits\10\bin\10.0.16299.0\x86"</w:t>
+      </w:r>
+    </w:p>
+    <w:p>
+      <w:pPr>
+        <w:pStyle w:val="ListParagraph"/>
+        <w:numPr>
+          <w:ilvl w:val="0"/>
+          <w:numId w:val="4"/>
+        </w:numPr>
+        <w:spacing w:after="0"/>
+        <w:rPr>
+          <w:rFonts w:ascii="Times New Roman" w:hAnsi="Times New Roman" w:cs="Times New Roman"/>
+          <w:sz w:val="24"/>
+        </w:rPr>
+      </w:pPr>
+      <w:r>
+        <w:rPr>
+          <w:rFonts w:ascii="Times New Roman" w:hAnsi="Times New Roman" w:cs="Times New Roman"/>
+          <w:sz w:val="24"/>
+        </w:rPr>
+        <w:t>copy the "rc.exe" and "rcdll.dll"</w:t>
+      </w:r>
+    </w:p>
+    <w:p>
+      <w:pPr>
+        <w:pStyle w:val="ListParagraph"/>
+        <w:numPr>
+          <w:ilvl w:val="0"/>
+          <w:numId w:val="4"/>
+        </w:numPr>
+        <w:spacing w:after="0"/>
+        <w:rPr>
+          <w:rFonts w:ascii="Times New Roman" w:hAnsi="Times New Roman" w:cs="Times New Roman"/>
+          <w:sz w:val="24"/>
+        </w:rPr>
+      </w:pPr>
+      <w:r>
+        <w:rPr>
+          <w:rFonts w:ascii="Times New Roman" w:hAnsi="Times New Roman" w:cs="Times New Roman"/>
+          <w:sz w:val="24"/>
+        </w:rPr>
+        <w:t>paste to "C:\Program Files (x86)\Microsoft Visual Studio 14.0\VC\bin"</w:t>
+      </w:r>
+    </w:p>
+    <w:p>
+      <w:pPr>
+        <w:pStyle w:val="ListParagraph"/>
+        <w:numPr>
+          <w:ilvl w:val="0"/>
+          <w:numId w:val="4"/>
+        </w:numPr>
+        <w:spacing w:after="0"/>
+        <w:rPr>
+          <w:rFonts w:ascii="Times New Roman" w:hAnsi="Times New Roman" w:cs="Times New Roman"/>
+          <w:sz w:val="24"/>
+        </w:rPr>
+      </w:pPr>
+      <w:r>
+        <w:rPr>
+          <w:rFonts w:ascii="Times New Roman" w:hAnsi="Times New Roman" w:cs="Times New Roman"/>
+          <w:sz w:val="24"/>
+        </w:rPr>
+        <w:t>rerun the pip install command</w:t>
+      </w:r>
+    </w:p>
+    <w:p>
+      <w:pPr>
+        <w:spacing w:after="0"/>
+        <w:rPr>
+          <w:rFonts w:ascii="Times New Roman" w:hAnsi="Times New Roman" w:cs="Times New Roman"/>
+          <w:sz w:val="24"/>
+        </w:rPr>
+      </w:pPr>
+      <w:r>
+        <w:rPr>
+          <w:rFonts w:ascii="Times New Roman" w:hAnsi="Times New Roman" w:cs="Times New Roman"/>
+          <w:sz w:val="24"/>
+        </w:rPr>
+        <w:t>/////////////////////////////////////////////////////////////////////////////////////////////////////////////////////////////////////////</w:t>
+      </w:r>
+    </w:p>
+    <w:p>
+      <w:pPr>
+        <w:spacing w:after="0"/>
+        <w:rPr>
+          <w:rFonts w:ascii="Times New Roman" w:hAnsi="Times New Roman" w:cs="Times New Roman"/>
+          <w:sz w:val="24"/>
+        </w:rPr>
+      </w:pPr>
+      <w:r>
+        <w:rPr>
+          <w:rFonts w:ascii="Times New Roman" w:hAnsi="Times New Roman" w:cs="Times New Roman"/>
+          <w:sz w:val="24"/>
+        </w:rPr>
+        <w:t>Then just press F5 to start/debug the python program</w:t>
       </w:r>
       <w:r>
         <w:rPr>
@@ -2040,8 +2454,51 @@
           <w:rFonts w:ascii="Times New Roman" w:hAnsi="Times New Roman" w:cs="Times New Roman"/>
           <w:sz w:val="24"/>
         </w:rPr>
-        <w:lastRenderedPageBreak/>
-        <w:t>I code this on a Windows 10 Pro 1809 (64 bit), with Intel i7-7500 CPU, and 16GB of RAM on my Laptop. It takes about 1 second for my program to analyze the provided text input file, and output the result to a text file.</w:t>
+        <w:t>I code this on a Windows 10 Pro 1809 (64 bit), with Intel i7-7500 CPU, and 16GB of RAM on my Laptop. It takes about 1</w:t>
+      </w:r>
+      <w:r>
+        <w:rPr>
+          <w:rFonts w:ascii="Times New Roman" w:hAnsi="Times New Roman" w:cs="Times New Roman"/>
+          <w:sz w:val="24"/>
+        </w:rPr>
+        <w:t>50</w:t>
+      </w:r>
+      <w:r>
+        <w:rPr>
+          <w:rFonts w:ascii="Times New Roman" w:hAnsi="Times New Roman" w:cs="Times New Roman"/>
+          <w:sz w:val="24"/>
+        </w:rPr>
+        <w:t xml:space="preserve"> second </w:t>
+      </w:r>
+      <w:r>
+        <w:rPr>
+          <w:rFonts w:ascii="Times New Roman" w:hAnsi="Times New Roman" w:cs="Times New Roman"/>
+          <w:sz w:val="24"/>
+        </w:rPr>
+        <w:t xml:space="preserve">on </w:t>
+      </w:r>
+      <w:r>
+        <w:rPr>
+          <w:rFonts w:ascii="Times New Roman" w:hAnsi="Times New Roman" w:cs="Times New Roman"/>
+          <w:sz w:val="24"/>
+        </w:rPr>
+        <w:t>a</w:t>
+      </w:r>
+      <w:bookmarkStart w:id="0" w:name="_GoBack"/>
+      <w:bookmarkEnd w:id="0"/>
+      <w:r>
+        <w:rPr>
+          <w:rFonts w:ascii="Times New Roman" w:hAnsi="Times New Roman" w:cs="Times New Roman"/>
+          <w:sz w:val="24"/>
+        </w:rPr>
+        <w:t xml:space="preserve">verage </w:t>
+      </w:r>
+      <w:r>
+        <w:rPr>
+          <w:rFonts w:ascii="Times New Roman" w:hAnsi="Times New Roman" w:cs="Times New Roman"/>
+          <w:sz w:val="24"/>
+        </w:rPr>
+        <w:t>for my program to analyze the provided text input file, and output the result to a text file.</w:t>
       </w:r>
     </w:p>
     <w:sectPr>
@@ -2057,6 +2514,119 @@
 <file path=word/numbering.xml><?xml version="1.0" encoding="utf-8"?>
 <w:numbering xmlns:wpc="http://schemas.microsoft.com/office/word/2010/wordprocessingCanvas" xmlns:cx="http://schemas.microsoft.com/office/drawing/2014/chartex" xmlns:cx1="http://schemas.microsoft.com/office/drawing/2015/9/8/chartex" xmlns:mc="http://schemas.openxmlformats.org/markup-compatibility/2006" xmlns:o="urn:schemas-microsoft-com:office:office" xmlns:r="http://schemas.openxmlformats.org/officeDocument/2006/relationships" xmlns:m="http://schemas.openxmlformats.org/officeDocument/2006/math" xmlns:v="urn:schemas-microsoft-com:vml" xmlns:wp14="http://schemas.microsoft.com/office/word/2010/wordprocessingDrawing" xmlns:wp="http://schemas.openxmlformats.org/drawingml/2006/wordprocessingDrawing" xmlns:w10="urn:schemas-microsoft-com:office:word" xmlns:w="http://schemas.openxmlformats.org/wordprocessingml/2006/main" xmlns:w14="http://schemas.microsoft.com/office/word/2010/wordml" xmlns:w15="http://schemas.microsoft.com/office/word/2012/wordml" xmlns:w16se="http://schemas.microsoft.com/office/word/2015/wordml/symex" xmlns:wpg="http://schemas.microsoft.com/office/word/2010/wordprocessingGroup" xmlns:wpi="http://schemas.microsoft.com/office/word/2010/wordprocessingInk" xmlns:wne="http://schemas.microsoft.com/office/word/2006/wordml" xmlns:wps="http://schemas.microsoft.com/office/word/2010/wordprocessingShape" mc:Ignorable="w14 w15 w16se wp14">
   <w:abstractNum w:abstractNumId="0" w15:restartNumberingAfterBreak="0">
+    <w:nsid w:val="0C4972E5"/>
+    <w:multiLevelType w:val="hybridMultilevel"/>
+    <w:tmpl w:val="399094CC"/>
+    <w:lvl w:ilvl="0" w:tplc="04090001">
+      <w:start w:val="1"/>
+      <w:numFmt w:val="bullet"/>
+      <w:lvlText w:val=""/>
+      <w:lvlJc w:val="left"/>
+      <w:pPr>
+        <w:ind w:left="720" w:hanging="360"/>
+      </w:pPr>
+      <w:rPr>
+        <w:rFonts w:ascii="Symbol" w:hAnsi="Symbol" w:hint="default"/>
+      </w:rPr>
+    </w:lvl>
+    <w:lvl w:ilvl="1" w:tplc="04090003">
+      <w:start w:val="1"/>
+      <w:numFmt w:val="bullet"/>
+      <w:lvlText w:val="o"/>
+      <w:lvlJc w:val="left"/>
+      <w:pPr>
+        <w:ind w:left="1440" w:hanging="360"/>
+      </w:pPr>
+      <w:rPr>
+        <w:rFonts w:ascii="Courier New" w:hAnsi="Courier New" w:cs="Courier New" w:hint="default"/>
+      </w:rPr>
+    </w:lvl>
+    <w:lvl w:ilvl="2" w:tplc="04090005" w:tentative="1">
+      <w:start w:val="1"/>
+      <w:numFmt w:val="bullet"/>
+      <w:lvlText w:val=""/>
+      <w:lvlJc w:val="left"/>
+      <w:pPr>
+        <w:ind w:left="2160" w:hanging="360"/>
+      </w:pPr>
+      <w:rPr>
+        <w:rFonts w:ascii="Wingdings" w:hAnsi="Wingdings" w:hint="default"/>
+      </w:rPr>
+    </w:lvl>
+    <w:lvl w:ilvl="3" w:tplc="04090001" w:tentative="1">
+      <w:start w:val="1"/>
+      <w:numFmt w:val="bullet"/>
+      <w:lvlText w:val=""/>
+      <w:lvlJc w:val="left"/>
+      <w:pPr>
+        <w:ind w:left="2880" w:hanging="360"/>
+      </w:pPr>
+      <w:rPr>
+        <w:rFonts w:ascii="Symbol" w:hAnsi="Symbol" w:hint="default"/>
+      </w:rPr>
+    </w:lvl>
+    <w:lvl w:ilvl="4" w:tplc="04090003" w:tentative="1">
+      <w:start w:val="1"/>
+      <w:numFmt w:val="bullet"/>
+      <w:lvlText w:val="o"/>
+      <w:lvlJc w:val="left"/>
+      <w:pPr>
+        <w:ind w:left="3600" w:hanging="360"/>
+      </w:pPr>
+      <w:rPr>
+        <w:rFonts w:ascii="Courier New" w:hAnsi="Courier New" w:cs="Courier New" w:hint="default"/>
+      </w:rPr>
+    </w:lvl>
+    <w:lvl w:ilvl="5" w:tplc="04090005" w:tentative="1">
+      <w:start w:val="1"/>
+      <w:numFmt w:val="bullet"/>
+      <w:lvlText w:val=""/>
+      <w:lvlJc w:val="left"/>
+      <w:pPr>
+        <w:ind w:left="4320" w:hanging="360"/>
+      </w:pPr>
+      <w:rPr>
+        <w:rFonts w:ascii="Wingdings" w:hAnsi="Wingdings" w:hint="default"/>
+      </w:rPr>
+    </w:lvl>
+    <w:lvl w:ilvl="6" w:tplc="04090001" w:tentative="1">
+      <w:start w:val="1"/>
+      <w:numFmt w:val="bullet"/>
+      <w:lvlText w:val=""/>
+      <w:lvlJc w:val="left"/>
+      <w:pPr>
+        <w:ind w:left="5040" w:hanging="360"/>
+      </w:pPr>
+      <w:rPr>
+        <w:rFonts w:ascii="Symbol" w:hAnsi="Symbol" w:hint="default"/>
+      </w:rPr>
+    </w:lvl>
+    <w:lvl w:ilvl="7" w:tplc="04090003" w:tentative="1">
+      <w:start w:val="1"/>
+      <w:numFmt w:val="bullet"/>
+      <w:lvlText w:val="o"/>
+      <w:lvlJc w:val="left"/>
+      <w:pPr>
+        <w:ind w:left="5760" w:hanging="360"/>
+      </w:pPr>
+      <w:rPr>
+        <w:rFonts w:ascii="Courier New" w:hAnsi="Courier New" w:cs="Courier New" w:hint="default"/>
+      </w:rPr>
+    </w:lvl>
+    <w:lvl w:ilvl="8" w:tplc="04090005" w:tentative="1">
+      <w:start w:val="1"/>
+      <w:numFmt w:val="bullet"/>
+      <w:lvlText w:val=""/>
+      <w:lvlJc w:val="left"/>
+      <w:pPr>
+        <w:ind w:left="6480" w:hanging="360"/>
+      </w:pPr>
+      <w:rPr>
+        <w:rFonts w:ascii="Wingdings" w:hAnsi="Wingdings" w:hint="default"/>
+      </w:rPr>
+    </w:lvl>
+  </w:abstractNum>
+  <w:abstractNum w:abstractNumId="1" w15:restartNumberingAfterBreak="0">
     <w:nsid w:val="19E77581"/>
     <w:multiLevelType w:val="hybridMultilevel"/>
     <w:tmpl w:val="5FB8B06C"/>
@@ -2145,7 +2715,7 @@
       </w:pPr>
     </w:lvl>
   </w:abstractNum>
-  <w:abstractNum w:abstractNumId="1" w15:restartNumberingAfterBreak="0">
+  <w:abstractNum w:abstractNumId="2" w15:restartNumberingAfterBreak="0">
     <w:nsid w:val="2B9B1F50"/>
     <w:multiLevelType w:val="multilevel"/>
     <w:tmpl w:val="ECC264DC"/>
@@ -2258,11 +2828,130 @@
       </w:rPr>
     </w:lvl>
   </w:abstractNum>
+  <w:abstractNum w:abstractNumId="3" w15:restartNumberingAfterBreak="0">
+    <w:nsid w:val="5B366CFD"/>
+    <w:multiLevelType w:val="hybridMultilevel"/>
+    <w:tmpl w:val="E5C678F2"/>
+    <w:lvl w:ilvl="0" w:tplc="04090001">
+      <w:start w:val="1"/>
+      <w:numFmt w:val="bullet"/>
+      <w:lvlText w:val=""/>
+      <w:lvlJc w:val="left"/>
+      <w:pPr>
+        <w:ind w:left="720" w:hanging="360"/>
+      </w:pPr>
+      <w:rPr>
+        <w:rFonts w:ascii="Symbol" w:hAnsi="Symbol" w:hint="default"/>
+      </w:rPr>
+    </w:lvl>
+    <w:lvl w:ilvl="1" w:tplc="04090003" w:tentative="1">
+      <w:start w:val="1"/>
+      <w:numFmt w:val="bullet"/>
+      <w:lvlText w:val="o"/>
+      <w:lvlJc w:val="left"/>
+      <w:pPr>
+        <w:ind w:left="1440" w:hanging="360"/>
+      </w:pPr>
+      <w:rPr>
+        <w:rFonts w:ascii="Courier New" w:hAnsi="Courier New" w:cs="Courier New" w:hint="default"/>
+      </w:rPr>
+    </w:lvl>
+    <w:lvl w:ilvl="2" w:tplc="04090005" w:tentative="1">
+      <w:start w:val="1"/>
+      <w:numFmt w:val="bullet"/>
+      <w:lvlText w:val=""/>
+      <w:lvlJc w:val="left"/>
+      <w:pPr>
+        <w:ind w:left="2160" w:hanging="360"/>
+      </w:pPr>
+      <w:rPr>
+        <w:rFonts w:ascii="Wingdings" w:hAnsi="Wingdings" w:hint="default"/>
+      </w:rPr>
+    </w:lvl>
+    <w:lvl w:ilvl="3" w:tplc="04090001" w:tentative="1">
+      <w:start w:val="1"/>
+      <w:numFmt w:val="bullet"/>
+      <w:lvlText w:val=""/>
+      <w:lvlJc w:val="left"/>
+      <w:pPr>
+        <w:ind w:left="2880" w:hanging="360"/>
+      </w:pPr>
+      <w:rPr>
+        <w:rFonts w:ascii="Symbol" w:hAnsi="Symbol" w:hint="default"/>
+      </w:rPr>
+    </w:lvl>
+    <w:lvl w:ilvl="4" w:tplc="04090003" w:tentative="1">
+      <w:start w:val="1"/>
+      <w:numFmt w:val="bullet"/>
+      <w:lvlText w:val="o"/>
+      <w:lvlJc w:val="left"/>
+      <w:pPr>
+        <w:ind w:left="3600" w:hanging="360"/>
+      </w:pPr>
+      <w:rPr>
+        <w:rFonts w:ascii="Courier New" w:hAnsi="Courier New" w:cs="Courier New" w:hint="default"/>
+      </w:rPr>
+    </w:lvl>
+    <w:lvl w:ilvl="5" w:tplc="04090005" w:tentative="1">
+      <w:start w:val="1"/>
+      <w:numFmt w:val="bullet"/>
+      <w:lvlText w:val=""/>
+      <w:lvlJc w:val="left"/>
+      <w:pPr>
+        <w:ind w:left="4320" w:hanging="360"/>
+      </w:pPr>
+      <w:rPr>
+        <w:rFonts w:ascii="Wingdings" w:hAnsi="Wingdings" w:hint="default"/>
+      </w:rPr>
+    </w:lvl>
+    <w:lvl w:ilvl="6" w:tplc="04090001" w:tentative="1">
+      <w:start w:val="1"/>
+      <w:numFmt w:val="bullet"/>
+      <w:lvlText w:val=""/>
+      <w:lvlJc w:val="left"/>
+      <w:pPr>
+        <w:ind w:left="5040" w:hanging="360"/>
+      </w:pPr>
+      <w:rPr>
+        <w:rFonts w:ascii="Symbol" w:hAnsi="Symbol" w:hint="default"/>
+      </w:rPr>
+    </w:lvl>
+    <w:lvl w:ilvl="7" w:tplc="04090003" w:tentative="1">
+      <w:start w:val="1"/>
+      <w:numFmt w:val="bullet"/>
+      <w:lvlText w:val="o"/>
+      <w:lvlJc w:val="left"/>
+      <w:pPr>
+        <w:ind w:left="5760" w:hanging="360"/>
+      </w:pPr>
+      <w:rPr>
+        <w:rFonts w:ascii="Courier New" w:hAnsi="Courier New" w:cs="Courier New" w:hint="default"/>
+      </w:rPr>
+    </w:lvl>
+    <w:lvl w:ilvl="8" w:tplc="04090005" w:tentative="1">
+      <w:start w:val="1"/>
+      <w:numFmt w:val="bullet"/>
+      <w:lvlText w:val=""/>
+      <w:lvlJc w:val="left"/>
+      <w:pPr>
+        <w:ind w:left="6480" w:hanging="360"/>
+      </w:pPr>
+      <w:rPr>
+        <w:rFonts w:ascii="Wingdings" w:hAnsi="Wingdings" w:hint="default"/>
+      </w:rPr>
+    </w:lvl>
+  </w:abstractNum>
   <w:num w:numId="1">
+    <w:abstractNumId w:val="1"/>
+  </w:num>
+  <w:num w:numId="2">
+    <w:abstractNumId w:val="2"/>
+  </w:num>
+  <w:num w:numId="3">
     <w:abstractNumId w:val="0"/>
   </w:num>
-  <w:num w:numId="2">
-    <w:abstractNumId w:val="1"/>
+  <w:num w:numId="4">
+    <w:abstractNumId w:val="3"/>
   </w:num>
 </w:numbering>
 </file>

</xml_diff>